<commit_message>
mapeamento RNDS Patient IPS Patient
</commit_message>
<xml_diff>
--- a/Entregaveis/Guia Implementacao IPS Brasil/StructureDefinitionRNDS-IPS/MapeamentoPatientRDNS-IPSPatient.docx
+++ b/Entregaveis/Guia Implementacao IPS Brasil/StructureDefinitionRNDS-IPS/MapeamentoPatientRDNS-IPSPatient.docx
@@ -11780,7 +11780,7 @@
                 <w:szCs w:val="20"/>
                 <w:lang w:val="en-US"/>
               </w:rPr>
-              <w:t>Patient.address.where</w:t>
+              <w:t>address.where</w:t>
             </w:r>
             <w:proofErr w:type="spellEnd"/>
             <w:proofErr w:type="gramEnd"/>
@@ -12045,7 +12045,7 @@
                 <w:szCs w:val="20"/>
                 <w:lang w:val="pt-BR"/>
               </w:rPr>
-              <w:t>Patient.address.where</w:t>
+              <w:t>address.where</w:t>
             </w:r>
             <w:proofErr w:type="spellEnd"/>
             <w:r>
@@ -12057,8 +12057,31 @@
                 <w:szCs w:val="20"/>
                 <w:lang w:val="pt-BR"/>
               </w:rPr>
+              <w:t>(use='h</w:t>
+            </w:r>
+            <w:r>
+              <w:rPr>
+                <w:rFonts w:cstheme="minorHAnsi"/>
+                <w:color w:val="000000" w:themeColor="text1"/>
+                <w:kern w:val="0"/>
+                <w:sz w:val="20"/>
+                <w:szCs w:val="20"/>
+                <w:lang w:val="pt-BR"/>
+              </w:rPr>
               <w:lastRenderedPageBreak/>
-              <w:t>(use='home').</w:t>
+              <w:t>ome'</w:t>
+            </w:r>
+            <w:proofErr w:type="gramStart"/>
+            <w:r>
+              <w:rPr>
+                <w:rFonts w:cstheme="minorHAnsi"/>
+                <w:color w:val="000000" w:themeColor="text1"/>
+                <w:kern w:val="0"/>
+                <w:sz w:val="20"/>
+                <w:szCs w:val="20"/>
+                <w:lang w:val="pt-BR"/>
+              </w:rPr>
+              <w:t>).</w:t>
             </w:r>
             <w:proofErr w:type="spellStart"/>
             <w:r>
@@ -12073,6 +12096,7 @@
               <w:t>city</w:t>
             </w:r>
             <w:proofErr w:type="spellEnd"/>
+            <w:proofErr w:type="gramEnd"/>
             <w:r>
               <w:rPr>
                 <w:rFonts w:cstheme="minorHAnsi"/>
@@ -12155,7 +12179,7 @@
                 <w:szCs w:val="20"/>
                 <w:lang w:val="pt-BR"/>
               </w:rPr>
-              <w:t>Patient.address.city</w:t>
+              <w:t>address.city</w:t>
             </w:r>
             <w:proofErr w:type="spellEnd"/>
           </w:p>
@@ -12412,7 +12436,7 @@
                 <w:szCs w:val="20"/>
                 <w:lang w:val="pt-BR"/>
               </w:rPr>
-              <w:t>Patient.address.where</w:t>
+              <w:t>address.where</w:t>
             </w:r>
             <w:proofErr w:type="spellEnd"/>
             <w:proofErr w:type="gramEnd"/>
@@ -12520,7 +12544,7 @@
                 <w:szCs w:val="20"/>
                 <w:lang w:val="pt-BR"/>
               </w:rPr>
-              <w:t>Patient.address.state</w:t>
+              <w:t>address.state</w:t>
             </w:r>
             <w:proofErr w:type="spellEnd"/>
           </w:p>
@@ -12702,7 +12726,7 @@
                 <w:szCs w:val="20"/>
                 <w:lang w:val="en-US"/>
               </w:rPr>
-              <w:t>Patient.address.where</w:t>
+              <w:t>address.where</w:t>
             </w:r>
             <w:proofErr w:type="spellEnd"/>
             <w:proofErr w:type="gramEnd"/>

</xml_diff>